<commit_message>
dodanie zadania do realizacji oraz przykładu do instrukcji nr 7 drobne uzupełnienie w instrukcji nr 8
</commit_message>
<xml_diff>
--- a/Ksiazka/Cw07/PiWDP07 Klaster bledu.docx
+++ b/Ksiazka/Cw07/PiWDP07 Klaster bledu.docx
@@ -1679,6 +1679,60 @@
                 <w:szCs w:val="22"/>
               </w:rPr>
             </w:pPr>
+            <w:r>
+              <w:rPr>
+                <w:sz w:val="22"/>
+                <w:szCs w:val="22"/>
+              </w:rPr>
+              <w:fldChar w:fldCharType="begin"/>
+            </w:r>
+            <w:r>
+              <w:rPr>
+                <w:sz w:val="22"/>
+                <w:szCs w:val="22"/>
+              </w:rPr>
+              <w:instrText xml:space="preserve"> REF _Ref431683754 \h </w:instrText>
+            </w:r>
+            <w:r>
+              <w:rPr>
+                <w:sz w:val="22"/>
+                <w:szCs w:val="22"/>
+              </w:rPr>
+            </w:r>
+            <w:r>
+              <w:rPr>
+                <w:sz w:val="22"/>
+                <w:szCs w:val="22"/>
+              </w:rPr>
+              <w:fldChar w:fldCharType="separate"/>
+            </w:r>
+            <w:r>
+              <w:rPr>
+                <w:sz w:val="20"/>
+              </w:rPr>
+              <w:t xml:space="preserve">Wskaźnik błędu (a), stała błędu rozłożona na składowe (b), informacja o typie danych </w:t>
+            </w:r>
+            <w:proofErr w:type="spellStart"/>
+            <w:r>
+              <w:rPr>
+                <w:sz w:val="20"/>
+              </w:rPr>
+              <w:t>klastra</w:t>
+            </w:r>
+            <w:proofErr w:type="spellEnd"/>
+            <w:r>
+              <w:rPr>
+                <w:sz w:val="20"/>
+              </w:rPr>
+              <w:t xml:space="preserve"> błędu (c).</w:t>
+            </w:r>
+            <w:r>
+              <w:rPr>
+                <w:sz w:val="22"/>
+                <w:szCs w:val="22"/>
+              </w:rPr>
+              <w:fldChar w:fldCharType="end"/>
+            </w:r>
           </w:p>
         </w:tc>
         <w:tc>
@@ -1691,6 +1745,24 @@
               <w:spacing w:before="120" w:after="120"/>
               <w:jc w:val="right"/>
             </w:pPr>
+            <w:r>
+              <w:fldChar w:fldCharType="begin"/>
+            </w:r>
+            <w:r>
+              <w:instrText xml:space="preserve"> PAGEREF _Ref431683754 \h </w:instrText>
+            </w:r>
+            <w:r>
+              <w:fldChar w:fldCharType="separate"/>
+            </w:r>
+            <w:r>
+              <w:rPr>
+                <w:noProof/>
+              </w:rPr>
+              <w:t>3</w:t>
+            </w:r>
+            <w:r>
+              <w:fldChar w:fldCharType="end"/>
+            </w:r>
           </w:p>
         </w:tc>
       </w:tr>
@@ -1722,6 +1794,74 @@
                 <w:szCs w:val="22"/>
               </w:rPr>
             </w:pPr>
+            <w:r>
+              <w:rPr>
+                <w:sz w:val="22"/>
+                <w:szCs w:val="22"/>
+              </w:rPr>
+              <w:fldChar w:fldCharType="begin"/>
+            </w:r>
+            <w:r>
+              <w:rPr>
+                <w:sz w:val="22"/>
+                <w:szCs w:val="22"/>
+              </w:rPr>
+              <w:instrText xml:space="preserve"> REF _Ref480060023 \h </w:instrText>
+            </w:r>
+            <w:r>
+              <w:rPr>
+                <w:sz w:val="22"/>
+                <w:szCs w:val="22"/>
+              </w:rPr>
+            </w:r>
+            <w:r>
+              <w:rPr>
+                <w:sz w:val="22"/>
+                <w:szCs w:val="22"/>
+              </w:rPr>
+              <w:fldChar w:fldCharType="separate"/>
+            </w:r>
+            <w:r>
+              <w:rPr>
+                <w:sz w:val="20"/>
+              </w:rPr>
+              <w:t xml:space="preserve">Widok okna </w:t>
+            </w:r>
+            <w:proofErr w:type="spellStart"/>
+            <w:r>
+              <w:rPr>
+                <w:sz w:val="20"/>
+              </w:rPr>
+              <w:t>Explain</w:t>
+            </w:r>
+            <w:proofErr w:type="spellEnd"/>
+            <w:r>
+              <w:rPr>
+                <w:sz w:val="20"/>
+              </w:rPr>
+              <w:t xml:space="preserve"> </w:t>
+            </w:r>
+            <w:proofErr w:type="spellStart"/>
+            <w:r>
+              <w:rPr>
+                <w:sz w:val="20"/>
+              </w:rPr>
+              <w:t>Error</w:t>
+            </w:r>
+            <w:proofErr w:type="spellEnd"/>
+            <w:r>
+              <w:rPr>
+                <w:sz w:val="20"/>
+              </w:rPr>
+              <w:t>.</w:t>
+            </w:r>
+            <w:r>
+              <w:rPr>
+                <w:sz w:val="22"/>
+                <w:szCs w:val="22"/>
+              </w:rPr>
+              <w:fldChar w:fldCharType="end"/>
+            </w:r>
           </w:p>
         </w:tc>
         <w:tc>
@@ -1734,6 +1874,24 @@
               <w:spacing w:before="120" w:after="120"/>
               <w:jc w:val="right"/>
             </w:pPr>
+            <w:r>
+              <w:fldChar w:fldCharType="begin"/>
+            </w:r>
+            <w:r>
+              <w:instrText xml:space="preserve"> PAGEREF _Ref480060023 \h </w:instrText>
+            </w:r>
+            <w:r>
+              <w:fldChar w:fldCharType="separate"/>
+            </w:r>
+            <w:r>
+              <w:rPr>
+                <w:noProof/>
+              </w:rPr>
+              <w:t>4</w:t>
+            </w:r>
+            <w:r>
+              <w:fldChar w:fldCharType="end"/>
+            </w:r>
           </w:p>
         </w:tc>
       </w:tr>
@@ -1765,6 +1923,72 @@
                 <w:szCs w:val="22"/>
               </w:rPr>
             </w:pPr>
+            <w:r>
+              <w:rPr>
+                <w:sz w:val="22"/>
+                <w:szCs w:val="22"/>
+              </w:rPr>
+              <w:fldChar w:fldCharType="begin"/>
+            </w:r>
+            <w:r>
+              <w:rPr>
+                <w:sz w:val="22"/>
+                <w:szCs w:val="22"/>
+              </w:rPr>
+              <w:instrText xml:space="preserve"> REF _Ref431677713 \h </w:instrText>
+            </w:r>
+            <w:r>
+              <w:rPr>
+                <w:sz w:val="22"/>
+                <w:szCs w:val="22"/>
+              </w:rPr>
+            </w:r>
+            <w:r>
+              <w:rPr>
+                <w:sz w:val="22"/>
+                <w:szCs w:val="22"/>
+              </w:rPr>
+              <w:fldChar w:fldCharType="separate"/>
+            </w:r>
+            <w:r>
+              <w:rPr>
+                <w:sz w:val="20"/>
+              </w:rPr>
+              <w:t>Aplikacja</w:t>
+            </w:r>
+            <w:r>
+              <w:rPr>
+                <w:sz w:val="20"/>
+              </w:rPr>
+              <w:t xml:space="preserve"> pomiarowa</w:t>
+            </w:r>
+            <w:r>
+              <w:rPr>
+                <w:sz w:val="20"/>
+              </w:rPr>
+              <w:t xml:space="preserve">, której wykonanie jest sterowane za pomocą </w:t>
+            </w:r>
+            <w:proofErr w:type="spellStart"/>
+            <w:r>
+              <w:rPr>
+                <w:sz w:val="20"/>
+              </w:rPr>
+              <w:t>klastra</w:t>
+            </w:r>
+            <w:proofErr w:type="spellEnd"/>
+            <w:r>
+              <w:rPr>
+                <w:sz w:val="20"/>
+              </w:rPr>
+              <w:t xml:space="preserve"> błędu.</w:t>
+            </w:r>
+            <w:r>
+              <w:rPr>
+                <w:sz w:val="22"/>
+                <w:szCs w:val="22"/>
+              </w:rPr>
+              <w:fldChar w:fldCharType="end"/>
+            </w:r>
           </w:p>
         </w:tc>
         <w:tc>
@@ -1777,6 +2001,24 @@
               <w:spacing w:before="120" w:after="120"/>
               <w:jc w:val="right"/>
             </w:pPr>
+            <w:r>
+              <w:fldChar w:fldCharType="begin"/>
+            </w:r>
+            <w:r>
+              <w:instrText xml:space="preserve"> PAGEREF _Ref431677713 \h </w:instrText>
+            </w:r>
+            <w:r>
+              <w:fldChar w:fldCharType="separate"/>
+            </w:r>
+            <w:r>
+              <w:rPr>
+                <w:noProof/>
+              </w:rPr>
+              <w:t>4</w:t>
+            </w:r>
+            <w:r>
+              <w:fldChar w:fldCharType="end"/>
+            </w:r>
           </w:p>
         </w:tc>
       </w:tr>
@@ -1808,6 +2050,74 @@
                 <w:szCs w:val="22"/>
               </w:rPr>
             </w:pPr>
+            <w:r>
+              <w:rPr>
+                <w:sz w:val="22"/>
+                <w:szCs w:val="22"/>
+              </w:rPr>
+              <w:fldChar w:fldCharType="begin"/>
+            </w:r>
+            <w:r>
+              <w:rPr>
+                <w:sz w:val="22"/>
+                <w:szCs w:val="22"/>
+              </w:rPr>
+              <w:instrText xml:space="preserve"> REF _Ref479885196 \h </w:instrText>
+            </w:r>
+            <w:r>
+              <w:rPr>
+                <w:sz w:val="22"/>
+                <w:szCs w:val="22"/>
+              </w:rPr>
+            </w:r>
+            <w:r>
+              <w:rPr>
+                <w:sz w:val="22"/>
+                <w:szCs w:val="22"/>
+              </w:rPr>
+              <w:fldChar w:fldCharType="separate"/>
+            </w:r>
+            <w:r>
+              <w:rPr>
+                <w:sz w:val="20"/>
+              </w:rPr>
+              <w:t xml:space="preserve">Część palety Dialog &amp; </w:t>
+            </w:r>
+            <w:proofErr w:type="spellStart"/>
+            <w:r>
+              <w:rPr>
+                <w:sz w:val="20"/>
+              </w:rPr>
+              <w:t>User</w:t>
+            </w:r>
+            <w:proofErr w:type="spellEnd"/>
+            <w:r>
+              <w:rPr>
+                <w:sz w:val="20"/>
+              </w:rPr>
+              <w:t xml:space="preserve"> </w:t>
+            </w:r>
+            <w:proofErr w:type="spellStart"/>
+            <w:r>
+              <w:rPr>
+                <w:sz w:val="20"/>
+              </w:rPr>
+              <w:t>Interface</w:t>
+            </w:r>
+            <w:proofErr w:type="spellEnd"/>
+            <w:r>
+              <w:rPr>
+                <w:sz w:val="20"/>
+              </w:rPr>
+              <w:t xml:space="preserve"> dotycząca obsługi błędów.</w:t>
+            </w:r>
+            <w:r>
+              <w:rPr>
+                <w:sz w:val="22"/>
+                <w:szCs w:val="22"/>
+              </w:rPr>
+              <w:fldChar w:fldCharType="end"/>
+            </w:r>
           </w:p>
         </w:tc>
         <w:tc>
@@ -1820,6 +2130,24 @@
               <w:spacing w:before="120" w:after="120"/>
               <w:jc w:val="right"/>
             </w:pPr>
+            <w:r>
+              <w:fldChar w:fldCharType="begin"/>
+            </w:r>
+            <w:r>
+              <w:instrText xml:space="preserve"> PAGEREF _Ref479885196 \h </w:instrText>
+            </w:r>
+            <w:r>
+              <w:fldChar w:fldCharType="separate"/>
+            </w:r>
+            <w:r>
+              <w:rPr>
+                <w:noProof/>
+              </w:rPr>
+              <w:t>5</w:t>
+            </w:r>
+            <w:r>
+              <w:fldChar w:fldCharType="end"/>
+            </w:r>
           </w:p>
         </w:tc>
       </w:tr>
@@ -1851,6 +2179,88 @@
                 <w:szCs w:val="22"/>
               </w:rPr>
             </w:pPr>
+            <w:r>
+              <w:rPr>
+                <w:sz w:val="22"/>
+                <w:szCs w:val="22"/>
+              </w:rPr>
+              <w:fldChar w:fldCharType="begin"/>
+            </w:r>
+            <w:r>
+              <w:rPr>
+                <w:sz w:val="22"/>
+                <w:szCs w:val="22"/>
+              </w:rPr>
+              <w:instrText xml:space="preserve"> REF _Ref479886970 \h </w:instrText>
+            </w:r>
+            <w:r>
+              <w:rPr>
+                <w:sz w:val="22"/>
+                <w:szCs w:val="22"/>
+              </w:rPr>
+            </w:r>
+            <w:r>
+              <w:rPr>
+                <w:sz w:val="22"/>
+                <w:szCs w:val="22"/>
+              </w:rPr>
+              <w:fldChar w:fldCharType="separate"/>
+            </w:r>
+            <w:r>
+              <w:rPr>
+                <w:sz w:val="20"/>
+              </w:rPr>
+              <w:t xml:space="preserve">Zastosowanie struktur do obsługi </w:t>
+            </w:r>
+            <w:proofErr w:type="spellStart"/>
+            <w:r>
+              <w:rPr>
+                <w:sz w:val="20"/>
+              </w:rPr>
+              <w:t>klastra</w:t>
+            </w:r>
+            <w:proofErr w:type="spellEnd"/>
+            <w:r>
+              <w:rPr>
+                <w:sz w:val="20"/>
+              </w:rPr>
+              <w:t xml:space="preserve"> błędu w przypadku węzła </w:t>
+            </w:r>
+            <w:proofErr w:type="spellStart"/>
+            <w:r>
+              <w:rPr>
+                <w:sz w:val="20"/>
+              </w:rPr>
+              <w:t>Wait</w:t>
+            </w:r>
+            <w:proofErr w:type="spellEnd"/>
+            <w:r>
+              <w:rPr>
+                <w:sz w:val="20"/>
+              </w:rPr>
+              <w:t xml:space="preserve"> (</w:t>
+            </w:r>
+            <w:proofErr w:type="spellStart"/>
+            <w:r>
+              <w:rPr>
+                <w:sz w:val="20"/>
+              </w:rPr>
+              <w:t>ms</w:t>
+            </w:r>
+            <w:proofErr w:type="spellEnd"/>
+            <w:r>
+              <w:rPr>
+                <w:sz w:val="20"/>
+              </w:rPr>
+              <w:t>).</w:t>
+            </w:r>
+            <w:r>
+              <w:rPr>
+                <w:sz w:val="22"/>
+                <w:szCs w:val="22"/>
+              </w:rPr>
+              <w:fldChar w:fldCharType="end"/>
+            </w:r>
           </w:p>
         </w:tc>
         <w:tc>
@@ -1863,6 +2273,24 @@
               <w:spacing w:before="120" w:after="120"/>
               <w:jc w:val="right"/>
             </w:pPr>
+            <w:r>
+              <w:fldChar w:fldCharType="begin"/>
+            </w:r>
+            <w:r>
+              <w:instrText xml:space="preserve"> PAGEREF _Ref479886970 \h </w:instrText>
+            </w:r>
+            <w:r>
+              <w:fldChar w:fldCharType="separate"/>
+            </w:r>
+            <w:r>
+              <w:rPr>
+                <w:noProof/>
+              </w:rPr>
+              <w:t>5</w:t>
+            </w:r>
+            <w:r>
+              <w:fldChar w:fldCharType="end"/>
+            </w:r>
           </w:p>
         </w:tc>
       </w:tr>
@@ -1894,6 +2322,74 @@
                 <w:szCs w:val="22"/>
               </w:rPr>
             </w:pPr>
+            <w:r>
+              <w:rPr>
+                <w:sz w:val="22"/>
+                <w:szCs w:val="22"/>
+              </w:rPr>
+              <w:fldChar w:fldCharType="begin"/>
+            </w:r>
+            <w:r>
+              <w:rPr>
+                <w:sz w:val="22"/>
+                <w:szCs w:val="22"/>
+              </w:rPr>
+              <w:instrText xml:space="preserve"> REF _Ref479885626 \h </w:instrText>
+            </w:r>
+            <w:r>
+              <w:rPr>
+                <w:sz w:val="22"/>
+                <w:szCs w:val="22"/>
+              </w:rPr>
+            </w:r>
+            <w:r>
+              <w:rPr>
+                <w:sz w:val="22"/>
+                <w:szCs w:val="22"/>
+              </w:rPr>
+              <w:fldChar w:fldCharType="separate"/>
+            </w:r>
+            <w:r>
+              <w:rPr>
+                <w:sz w:val="20"/>
+              </w:rPr>
+              <w:t xml:space="preserve">Widok węzła </w:t>
+            </w:r>
+            <w:proofErr w:type="spellStart"/>
+            <w:r>
+              <w:rPr>
+                <w:sz w:val="20"/>
+              </w:rPr>
+              <w:t>Merge</w:t>
+            </w:r>
+            <w:proofErr w:type="spellEnd"/>
+            <w:r>
+              <w:rPr>
+                <w:sz w:val="20"/>
+              </w:rPr>
+              <w:t xml:space="preserve"> </w:t>
+            </w:r>
+            <w:proofErr w:type="spellStart"/>
+            <w:r>
+              <w:rPr>
+                <w:sz w:val="20"/>
+              </w:rPr>
+              <w:t>Errors</w:t>
+            </w:r>
+            <w:proofErr w:type="spellEnd"/>
+            <w:r>
+              <w:rPr>
+                <w:sz w:val="20"/>
+              </w:rPr>
+              <w:t xml:space="preserve"> oraz jego opis w pomocy kontekstowej.</w:t>
+            </w:r>
+            <w:r>
+              <w:rPr>
+                <w:sz w:val="22"/>
+                <w:szCs w:val="22"/>
+              </w:rPr>
+              <w:fldChar w:fldCharType="end"/>
+            </w:r>
           </w:p>
         </w:tc>
         <w:tc>
@@ -1906,6 +2402,24 @@
               <w:spacing w:before="120" w:after="120"/>
               <w:jc w:val="right"/>
             </w:pPr>
+            <w:r>
+              <w:fldChar w:fldCharType="begin"/>
+            </w:r>
+            <w:r>
+              <w:instrText xml:space="preserve"> PAGEREF _Ref479885626 \h </w:instrText>
+            </w:r>
+            <w:r>
+              <w:fldChar w:fldCharType="separate"/>
+            </w:r>
+            <w:r>
+              <w:rPr>
+                <w:noProof/>
+              </w:rPr>
+              <w:t>6</w:t>
+            </w:r>
+            <w:r>
+              <w:fldChar w:fldCharType="end"/>
+            </w:r>
           </w:p>
         </w:tc>
       </w:tr>
@@ -1937,6 +2451,66 @@
                 <w:szCs w:val="22"/>
               </w:rPr>
             </w:pPr>
+            <w:r>
+              <w:rPr>
+                <w:sz w:val="22"/>
+                <w:szCs w:val="22"/>
+              </w:rPr>
+              <w:fldChar w:fldCharType="begin"/>
+            </w:r>
+            <w:r>
+              <w:rPr>
+                <w:sz w:val="22"/>
+                <w:szCs w:val="22"/>
+              </w:rPr>
+              <w:instrText xml:space="preserve"> REF _Ref432718756 \h </w:instrText>
+            </w:r>
+            <w:r>
+              <w:rPr>
+                <w:sz w:val="22"/>
+                <w:szCs w:val="22"/>
+              </w:rPr>
+            </w:r>
+            <w:r>
+              <w:rPr>
+                <w:sz w:val="22"/>
+                <w:szCs w:val="22"/>
+              </w:rPr>
+              <w:fldChar w:fldCharType="separate"/>
+            </w:r>
+            <w:r>
+              <w:rPr>
+                <w:sz w:val="20"/>
+              </w:rPr>
+              <w:t xml:space="preserve">Przykładowa realizacja modyfikacji wartości w </w:t>
+            </w:r>
+            <w:proofErr w:type="spellStart"/>
+            <w:r>
+              <w:rPr>
+                <w:sz w:val="20"/>
+              </w:rPr>
+              <w:t>klastrze</w:t>
+            </w:r>
+            <w:proofErr w:type="spellEnd"/>
+            <w:r>
+              <w:rPr>
+                <w:sz w:val="20"/>
+              </w:rPr>
+              <w:t xml:space="preserve"> błędu </w:t>
+            </w:r>
+            <w:r>
+              <w:rPr>
+                <w:sz w:val="20"/>
+              </w:rPr>
+              <w:t>– kod programu.</w:t>
+            </w:r>
+            <w:r>
+              <w:rPr>
+                <w:sz w:val="22"/>
+                <w:szCs w:val="22"/>
+              </w:rPr>
+              <w:fldChar w:fldCharType="end"/>
+            </w:r>
           </w:p>
         </w:tc>
         <w:tc>
@@ -1949,6 +2523,24 @@
               <w:spacing w:before="120" w:after="120"/>
               <w:jc w:val="right"/>
             </w:pPr>
+            <w:r>
+              <w:fldChar w:fldCharType="begin"/>
+            </w:r>
+            <w:r>
+              <w:instrText xml:space="preserve"> PAGEREF _Ref432718756 \h </w:instrText>
+            </w:r>
+            <w:r>
+              <w:fldChar w:fldCharType="separate"/>
+            </w:r>
+            <w:r>
+              <w:rPr>
+                <w:noProof/>
+              </w:rPr>
+              <w:t>7</w:t>
+            </w:r>
+            <w:r>
+              <w:fldChar w:fldCharType="end"/>
+            </w:r>
           </w:p>
         </w:tc>
       </w:tr>
@@ -1984,6 +2576,84 @@
                 <w:szCs w:val="22"/>
               </w:rPr>
             </w:pPr>
+            <w:r>
+              <w:rPr>
+                <w:sz w:val="22"/>
+                <w:szCs w:val="22"/>
+              </w:rPr>
+              <w:fldChar w:fldCharType="begin"/>
+            </w:r>
+            <w:r>
+              <w:rPr>
+                <w:sz w:val="22"/>
+                <w:szCs w:val="22"/>
+              </w:rPr>
+              <w:instrText xml:space="preserve"> REF _Ref432972393 \h </w:instrText>
+            </w:r>
+            <w:r>
+              <w:rPr>
+                <w:sz w:val="22"/>
+                <w:szCs w:val="22"/>
+              </w:rPr>
+            </w:r>
+            <w:r>
+              <w:rPr>
+                <w:sz w:val="22"/>
+                <w:szCs w:val="22"/>
+              </w:rPr>
+              <w:fldChar w:fldCharType="separate"/>
+            </w:r>
+            <w:r>
+              <w:rPr>
+                <w:sz w:val="20"/>
+              </w:rPr>
+              <w:t xml:space="preserve">Przykładowa realizacja </w:t>
+            </w:r>
+            <w:r>
+              <w:rPr>
+                <w:sz w:val="20"/>
+              </w:rPr>
+              <w:t xml:space="preserve">modyfikacji wartości w </w:t>
+            </w:r>
+            <w:proofErr w:type="spellStart"/>
+            <w:r>
+              <w:rPr>
+                <w:sz w:val="20"/>
+              </w:rPr>
+              <w:t>klastrze</w:t>
+            </w:r>
+            <w:proofErr w:type="spellEnd"/>
+            <w:r>
+              <w:rPr>
+                <w:sz w:val="20"/>
+              </w:rPr>
+              <w:t xml:space="preserve"> błędu </w:t>
+            </w:r>
+            <w:r>
+              <w:rPr>
+                <w:sz w:val="20"/>
+              </w:rPr>
+              <w:t>–</w:t>
+            </w:r>
+            <w:r>
+              <w:rPr>
+                <w:sz w:val="20"/>
+              </w:rPr>
+              <w:t xml:space="preserve"> wynik działania</w:t>
+            </w:r>
+            <w:r>
+              <w:rPr>
+                <w:sz w:val="20"/>
+              </w:rPr>
+              <w:t>.</w:t>
+            </w:r>
+            <w:r>
+              <w:rPr>
+                <w:sz w:val="22"/>
+                <w:szCs w:val="22"/>
+              </w:rPr>
+              <w:fldChar w:fldCharType="end"/>
+            </w:r>
           </w:p>
         </w:tc>
         <w:tc>
@@ -1996,6 +2666,24 @@
               <w:spacing w:before="120" w:after="120"/>
               <w:jc w:val="right"/>
             </w:pPr>
+            <w:r>
+              <w:fldChar w:fldCharType="begin"/>
+            </w:r>
+            <w:r>
+              <w:instrText xml:space="preserve"> PAGEREF _Ref432972393 \h </w:instrText>
+            </w:r>
+            <w:r>
+              <w:fldChar w:fldCharType="separate"/>
+            </w:r>
+            <w:r>
+              <w:rPr>
+                <w:noProof/>
+              </w:rPr>
+              <w:t>8</w:t>
+            </w:r>
+            <w:r>
+              <w:fldChar w:fldCharType="end"/>
+            </w:r>
           </w:p>
         </w:tc>
       </w:tr>
@@ -3020,9 +3708,9 @@
         </w:rPr>
         <w:drawing>
           <wp:inline distT="0" distB="0" distL="0" distR="0">
-            <wp:extent cx="2936291" cy="1934237"/>
+            <wp:extent cx="2654077" cy="1748333"/>
             <wp:effectExtent l="19050" t="0" r="0" b="0"/>
-            <wp:docPr id="2" name="Obraz 4"/>
+            <wp:docPr id="8" name="Obraz 4"/>
             <wp:cNvGraphicFramePr>
               <a:graphicFrameLocks xmlns:a="http://schemas.openxmlformats.org/drawingml/2006/main" noChangeAspect="1"/>
             </wp:cNvGraphicFramePr>
@@ -3045,7 +3733,7 @@
                   <pic:spPr bwMode="auto">
                     <a:xfrm>
                       <a:off x="0" y="0"/>
-                      <a:ext cx="2936334" cy="1934266"/>
+                      <a:ext cx="2656640" cy="1750021"/>
                     </a:xfrm>
                     <a:prstGeom prst="rect">
                       <a:avLst/>
@@ -3078,6 +3766,7 @@
           <w:sz w:val="20"/>
         </w:rPr>
       </w:pPr>
+      <w:bookmarkStart w:id="4" w:name="_Ref480060023"/>
       <w:r>
         <w:rPr>
           <w:sz w:val="20"/>
@@ -3112,6 +3801,7 @@
         </w:rPr>
         <w:t>.</w:t>
       </w:r>
+      <w:bookmarkEnd w:id="4"/>
     </w:p>
     <w:p>
       <w:pPr>
@@ -3340,7 +4030,7 @@
           <w:sz w:val="20"/>
         </w:rPr>
       </w:pPr>
-      <w:bookmarkStart w:id="4" w:name="_Ref431677713"/>
+      <w:bookmarkStart w:id="5" w:name="_Ref431677713"/>
       <w:r>
         <w:rPr>
           <w:sz w:val="20"/>
@@ -3373,7 +4063,7 @@
         </w:rPr>
         <w:t xml:space="preserve"> błędu.</w:t>
       </w:r>
-      <w:bookmarkEnd w:id="4"/>
+      <w:bookmarkEnd w:id="5"/>
     </w:p>
     <w:p>
       <w:pPr>
@@ -3511,12 +4201,15 @@
         <w:rPr>
           <w:b/>
         </w:rPr>
+        <w:t>Error</w:t>
+      </w:r>
+      <w:proofErr w:type="spellEnd"/>
+      <w:r>
+        <w:t xml:space="preserve">. Najczęściej jednak ten stan pozostawia się pusty, aby błąd był propagowany dalej nie </w:t>
+      </w:r>
+      <w:r>
         <w:lastRenderedPageBreak/>
-        <w:t>Error</w:t>
-      </w:r>
-      <w:proofErr w:type="spellEnd"/>
-      <w:r>
-        <w:t xml:space="preserve">. Najczęściej jednak ten stan pozostawia się pusty, aby błąd był propagowany dalej nie realizując funkcjonalności podprogramu. Podstawową metodą obsługi i informowania użytkownika o występujących błędach na poziomie CLAD jest węzeł </w:t>
+        <w:t xml:space="preserve">realizując funkcjonalności podprogramu. Podstawową metodą obsługi i informowania użytkownika o występujących błędach na poziomie CLAD jest węzeł </w:t>
       </w:r>
       <w:r>
         <w:rPr>
@@ -3730,7 +4423,7 @@
           <w:sz w:val="20"/>
         </w:rPr>
       </w:pPr>
-      <w:bookmarkStart w:id="5" w:name="_Ref479885196"/>
+      <w:bookmarkStart w:id="6" w:name="_Ref479885196"/>
       <w:r>
         <w:rPr>
           <w:sz w:val="20"/>
@@ -3765,7 +4458,7 @@
         </w:rPr>
         <w:t xml:space="preserve"> dotycząca obsługi błędów.</w:t>
       </w:r>
-      <w:bookmarkEnd w:id="5"/>
+      <w:bookmarkEnd w:id="6"/>
     </w:p>
     <w:p>
       <w:pPr>
@@ -3881,7 +4574,16 @@
       </w:r>
       <w:proofErr w:type="spellEnd"/>
       <w:r>
-        <w:t xml:space="preserve"> przedstawione na </w:t>
+        <w:t xml:space="preserve"> przedstawione </w:t>
+      </w:r>
+      <w:r>
+        <w:br/>
+      </w:r>
+      <w:r>
+        <w:t>na</w:t>
+      </w:r>
+      <w:r>
+        <w:t> </w:t>
       </w:r>
       <w:r>
         <w:fldChar w:fldCharType="begin"/>
@@ -3972,7 +4674,7 @@
           <w:sz w:val="20"/>
         </w:rPr>
       </w:pPr>
-      <w:bookmarkStart w:id="6" w:name="_Ref479886970"/>
+      <w:bookmarkStart w:id="7" w:name="_Ref479886970"/>
       <w:r>
         <w:rPr>
           <w:sz w:val="20"/>
@@ -4021,7 +4723,7 @@
         </w:rPr>
         <w:t>).</w:t>
       </w:r>
-      <w:bookmarkEnd w:id="6"/>
+      <w:bookmarkEnd w:id="7"/>
     </w:p>
     <w:p>
       <w:pPr>
@@ -4162,11 +4864,7 @@
       </w:r>
       <w:proofErr w:type="spellEnd"/>
       <w:r>
-        <w:t xml:space="preserve"> polega na wyszukaniu pierwszego błędu lub (w przypadku braku błędów) ostrzeżenia i przesłania na wyjście. W tym </w:t>
-      </w:r>
-      <w:r>
-        <w:lastRenderedPageBreak/>
-        <w:t>rozwiązaniu tylko jeden (pierwszy) błąd jest przenoszony, informacja</w:t>
+        <w:t xml:space="preserve"> polega na wyszukaniu pierwszego błędu lub (w przypadku braku błędów) ostrzeżenia i przesłania na wyjście. W tym rozwiązaniu tylko jeden (pierwszy) błąd jest przenoszony, informacja</w:t>
       </w:r>
       <w:r>
         <w:t xml:space="preserve"> o </w:t>
@@ -4185,6 +4883,7 @@
         <w:rPr>
           <w:noProof/>
         </w:rPr>
+        <w:lastRenderedPageBreak/>
         <w:drawing>
           <wp:inline distT="0" distB="0" distL="0" distR="0">
             <wp:extent cx="2080412" cy="1105109"/>
@@ -4245,7 +4944,7 @@
           <w:sz w:val="20"/>
         </w:rPr>
       </w:pPr>
-      <w:bookmarkStart w:id="7" w:name="_Ref479885626"/>
+      <w:bookmarkStart w:id="8" w:name="_Ref479885626"/>
       <w:r>
         <w:rPr>
           <w:sz w:val="20"/>
@@ -4280,7 +4979,7 @@
         </w:rPr>
         <w:t xml:space="preserve"> oraz jego opis w pomocy kontekstowej.</w:t>
       </w:r>
-      <w:bookmarkEnd w:id="7"/>
+      <w:bookmarkEnd w:id="8"/>
     </w:p>
     <w:p>
       <w:pPr>
@@ -4497,20 +5196,6 @@
     </w:p>
     <w:p>
       <w:pPr>
-        <w:spacing w:line="360" w:lineRule="auto"/>
-        <w:ind w:firstLine="708"/>
-        <w:jc w:val="both"/>
-      </w:pPr>
-    </w:p>
-    <w:p>
-      <w:pPr>
-        <w:spacing w:line="360" w:lineRule="auto"/>
-        <w:ind w:firstLine="708"/>
-        <w:jc w:val="both"/>
-      </w:pPr>
-    </w:p>
-    <w:p>
-      <w:pPr>
         <w:pStyle w:val="Akapitzlist"/>
         <w:numPr>
           <w:ilvl w:val="0"/>
@@ -4523,14 +5208,14 @@
           <w:b/>
         </w:rPr>
       </w:pPr>
-      <w:bookmarkStart w:id="8" w:name="_Ref427319602"/>
+      <w:bookmarkStart w:id="9" w:name="_Ref427319602"/>
       <w:r>
         <w:rPr>
           <w:b/>
         </w:rPr>
         <w:t>LABORATORYJNE STANOWISKO BADAWCZE</w:t>
       </w:r>
-      <w:bookmarkEnd w:id="8"/>
+      <w:bookmarkEnd w:id="9"/>
     </w:p>
     <w:p>
       <w:pPr>
@@ -4546,14 +5231,14 @@
           <w:b/>
         </w:rPr>
       </w:pPr>
-      <w:bookmarkStart w:id="9" w:name="_Ref427319607"/>
+      <w:bookmarkStart w:id="10" w:name="_Ref427319607"/>
       <w:r>
         <w:rPr>
           <w:b/>
         </w:rPr>
         <w:t>Obiekt badany</w:t>
       </w:r>
-      <w:bookmarkEnd w:id="9"/>
+      <w:bookmarkEnd w:id="10"/>
     </w:p>
     <w:p>
       <w:pPr>
@@ -4608,14 +5293,14 @@
           <w:b/>
         </w:rPr>
       </w:pPr>
-      <w:bookmarkStart w:id="10" w:name="_Ref427319615"/>
+      <w:bookmarkStart w:id="11" w:name="_Ref427319615"/>
       <w:r>
         <w:rPr>
           <w:b/>
         </w:rPr>
         <w:t>Urządzenia dodatkowe</w:t>
       </w:r>
-      <w:bookmarkEnd w:id="10"/>
+      <w:bookmarkEnd w:id="11"/>
     </w:p>
     <w:p>
       <w:pPr>
@@ -4653,14 +5338,14 @@
           <w:b/>
         </w:rPr>
       </w:pPr>
-      <w:bookmarkStart w:id="11" w:name="_Ref427319621"/>
+      <w:bookmarkStart w:id="12" w:name="_Ref427319621"/>
       <w:r>
         <w:rPr>
           <w:b/>
         </w:rPr>
         <w:t>Oprogramowanie</w:t>
       </w:r>
-      <w:bookmarkEnd w:id="11"/>
+      <w:bookmarkEnd w:id="12"/>
     </w:p>
     <w:p>
       <w:pPr>
@@ -4743,7 +5428,7 @@
           <w:b/>
         </w:rPr>
       </w:pPr>
-      <w:bookmarkStart w:id="12" w:name="_Ref427319634"/>
+      <w:bookmarkStart w:id="13" w:name="_Ref427319634"/>
       <w:r>
         <w:rPr>
           <w:b/>
@@ -4756,7 +5441,7 @@
         </w:rPr>
         <w:t xml:space="preserve"> – WYKAZ ZADAŃ DO REALIZACJI</w:t>
       </w:r>
-      <w:bookmarkEnd w:id="12"/>
+      <w:bookmarkEnd w:id="13"/>
     </w:p>
     <w:p>
       <w:pPr>
@@ -4764,7 +5449,6 @@
         <w:ind w:left="360"/>
       </w:pPr>
       <w:r>
-        <w:lastRenderedPageBreak/>
         <w:t>Kolejne kroki do wykonania podczas zajęć:</w:t>
       </w:r>
     </w:p>
@@ -4820,17 +5504,24 @@
         <w:ind w:left="360"/>
       </w:pPr>
       <w:r>
+        <w:lastRenderedPageBreak/>
         <w:t xml:space="preserve">- otworzyć plik </w:t>
       </w:r>
       <w:r>
         <w:t>„</w:t>
       </w:r>
+      <w:r>
+        <w:rPr>
+          <w:i/>
+        </w:rPr>
+        <w:t xml:space="preserve">temp </w:t>
+      </w:r>
       <w:proofErr w:type="spellStart"/>
       <w:r>
         <w:rPr>
           <w:i/>
         </w:rPr>
-        <w:t>main.vi</w:t>
+        <w:t>limits.vi</w:t>
       </w:r>
       <w:proofErr w:type="spellEnd"/>
       <w:r>
@@ -4839,6 +5530,58 @@
       <w:r>
         <w:t>,</w:t>
       </w:r>
+    </w:p>
+    <w:p>
+      <w:pPr>
+        <w:spacing w:line="360" w:lineRule="auto"/>
+        <w:ind w:left="360"/>
+      </w:pPr>
+      <w:r>
+        <w:t>- napisać kod sprawdzający czy limit dolny (Min) jest większy od limitu górnego (Max),</w:t>
+      </w:r>
+    </w:p>
+    <w:p>
+      <w:pPr>
+        <w:spacing w:line="360" w:lineRule="auto"/>
+        <w:ind w:left="360"/>
+      </w:pPr>
+      <w:r>
+        <w:t>- wygenerować dwa przypadki ostrzeżeń: Min</w:t>
+      </w:r>
+      <w:r>
+        <w:t xml:space="preserve"> </w:t>
+      </w:r>
+      <w:r>
+        <w:t>&gt;</w:t>
+      </w:r>
+      <w:r>
+        <w:t xml:space="preserve"> </w:t>
+      </w:r>
+      <w:r>
+        <w:t xml:space="preserve">Max – ostrzeżenie o kodzie 6000, </w:t>
+      </w:r>
+      <w:r>
+        <w:br/>
+        <w:t>Min = Max – ostrzeżenie o kodzie 6001,</w:t>
+      </w:r>
+    </w:p>
+    <w:p>
+      <w:pPr>
+        <w:spacing w:line="360" w:lineRule="auto"/>
+        <w:ind w:left="360"/>
+      </w:pPr>
+      <w:r>
+        <w:t xml:space="preserve">- </w:t>
+      </w:r>
+      <w:r>
+        <w:t>sprawdzić działanie aplikacji w trzech przypadkach.</w:t>
+      </w:r>
+    </w:p>
+    <w:p>
+      <w:pPr>
+        <w:spacing w:line="360" w:lineRule="auto"/>
+        <w:ind w:left="360"/>
+      </w:pPr>
     </w:p>
     <w:p>
       <w:pPr>
@@ -4861,24 +5604,24 @@
           <w:b/>
         </w:rPr>
       </w:pPr>
-      <w:bookmarkStart w:id="13" w:name="_Ref427319642"/>
-      <w:bookmarkStart w:id="14" w:name="_Ref431677884"/>
-      <w:bookmarkStart w:id="15" w:name="_Ref473664093"/>
+      <w:bookmarkStart w:id="14" w:name="_Ref427319642"/>
+      <w:bookmarkStart w:id="15" w:name="_Ref431677884"/>
+      <w:bookmarkStart w:id="16" w:name="_Ref473664093"/>
       <w:r>
         <w:rPr>
           <w:b/>
         </w:rPr>
         <w:t>PRZYKŁAD REALIZACJI ZADANIA</w:t>
       </w:r>
-      <w:bookmarkEnd w:id="13"/>
       <w:bookmarkEnd w:id="14"/>
+      <w:bookmarkEnd w:id="15"/>
       <w:r>
         <w:rPr>
           <w:b/>
         </w:rPr>
         <w:t xml:space="preserve"> – </w:t>
       </w:r>
-      <w:bookmarkEnd w:id="15"/>
+      <w:bookmarkEnd w:id="16"/>
       <w:r>
         <w:rPr>
           <w:b/>
@@ -4896,46 +5639,73 @@
         </w:rPr>
       </w:pPr>
       <w:r>
-        <w:t xml:space="preserve">Przykładowa realizacja obliczania histogramu danych została przedstawiona na </w:t>
-      </w:r>
-      <w:r>
-        <w:fldChar w:fldCharType="begin"/>
-      </w:r>
-      <w:r>
-        <w:instrText xml:space="preserve"> REF _Ref432718756 \n \h </w:instrText>
-      </w:r>
-      <w:r>
-        <w:fldChar w:fldCharType="separate"/>
-      </w:r>
-      <w:r>
-        <w:t>Rys. 8</w:t>
-      </w:r>
-      <w:r>
-        <w:fldChar w:fldCharType="end"/>
+        <w:t xml:space="preserve">Przykładowa realizacja </w:t>
+      </w:r>
+      <w:r>
+        <w:t>przedstawia generowanie ostrzeżenia w przypadku gdy Granica dolna (Min) jest równa lub większa od granicy górnej (Max). W</w:t>
+      </w:r>
+      <w:r>
+        <w:t xml:space="preserve"> przypadku Min </w:t>
+      </w:r>
+      <w:r>
+        <w:t>&gt;</w:t>
+      </w:r>
+      <w:r>
+        <w:t> </w:t>
+      </w:r>
+      <w:r>
+        <w:t xml:space="preserve">Max generowane jest ostrzeżenie za pomocą przygotowanego </w:t>
+      </w:r>
+      <w:proofErr w:type="spellStart"/>
+      <w:r>
+        <w:t>klastra</w:t>
+      </w:r>
+      <w:proofErr w:type="spellEnd"/>
+      <w:r>
+        <w:t xml:space="preserve"> bł</w:t>
+      </w:r>
+      <w:r>
+        <w:t>ę</w:t>
+      </w:r>
+      <w:r>
+        <w:t xml:space="preserve">du w postaci stałej. W przypadku Min = </w:t>
+      </w:r>
+      <w:r>
+        <w:t>Max klaster błę</w:t>
+      </w:r>
+      <w:r>
+        <w:t xml:space="preserve">du jest składany ze stałej </w:t>
+      </w:r>
+      <w:proofErr w:type="spellStart"/>
+      <w:r>
+        <w:t>Code</w:t>
+      </w:r>
+      <w:proofErr w:type="spellEnd"/>
+      <w:r>
+        <w:t xml:space="preserve"> oraz </w:t>
+      </w:r>
+      <w:r>
+        <w:t xml:space="preserve">wartości </w:t>
+      </w:r>
+      <w:proofErr w:type="spellStart"/>
+      <w:r>
+        <w:t>Soruce</w:t>
+      </w:r>
+      <w:proofErr w:type="spellEnd"/>
+      <w:r>
+        <w:t xml:space="preserve"> pobieranej</w:t>
+      </w:r>
+      <w:r>
+        <w:t xml:space="preserve"> </w:t>
+      </w:r>
+      <w:r>
+        <w:t>z nazwy</w:t>
+      </w:r>
+      <w:r>
+        <w:t xml:space="preserve"> pliku</w:t>
       </w:r>
       <w:r>
         <w:t>.</w:t>
-      </w:r>
-      <w:r>
-        <w:t xml:space="preserve"> Algorytm został podzielony na trzy części: obliczenie zakresów, przejście przez kolejne przedziały (zewnętrzna pętla </w:t>
-      </w:r>
-      <w:r>
-        <w:rPr>
-          <w:b/>
-        </w:rPr>
-        <w:t>For</w:t>
-      </w:r>
-      <w:r>
-        <w:t xml:space="preserve">), sprawdzenie czy wartość mieści się w aktualnym zakresie (wewnętrzna pętla </w:t>
-      </w:r>
-      <w:r>
-        <w:rPr>
-          <w:b/>
-        </w:rPr>
-        <w:t>For</w:t>
-      </w:r>
-      <w:r>
-        <w:t>). Wadą tego rozwiązania jest konieczność przeszukiwania całego zbioru danych tyle razy, ile wynosi liczba przedziałów.</w:t>
       </w:r>
     </w:p>
     <w:p>
@@ -4948,9 +5718,9 @@
         </w:rPr>
         <w:drawing>
           <wp:inline distT="0" distB="0" distL="0" distR="0">
-            <wp:extent cx="5756910" cy="2099310"/>
+            <wp:extent cx="5756910" cy="3569970"/>
             <wp:effectExtent l="19050" t="0" r="0" b="0"/>
-            <wp:docPr id="40" name="Obraz 40" descr="D:\Marek\Documents\LabVIEW PiWDP instrukcje\Cw5 tablice klastry\histogram.png"/>
+            <wp:docPr id="2" name="Obraz 4" descr="D:\Marek\Documents\LabVIEW PiWDP instrukcje\Ksiazka VI\Cw07\Stacja pogodowa\SubVI\temp_limits.png"/>
             <wp:cNvGraphicFramePr>
               <a:graphicFrameLocks xmlns:a="http://schemas.openxmlformats.org/drawingml/2006/main" noChangeAspect="1"/>
             </wp:cNvGraphicFramePr>
@@ -4958,7 +5728,7 @@
               <a:graphicData uri="http://schemas.openxmlformats.org/drawingml/2006/picture">
                 <pic:pic xmlns:pic="http://schemas.openxmlformats.org/drawingml/2006/picture">
                   <pic:nvPicPr>
-                    <pic:cNvPr id="0" name="Picture 40" descr="D:\Marek\Documents\LabVIEW PiWDP instrukcje\Cw5 tablice klastry\histogram.png"/>
+                    <pic:cNvPr id="0" name="Picture 4" descr="D:\Marek\Documents\LabVIEW PiWDP instrukcje\Ksiazka VI\Cw07\Stacja pogodowa\SubVI\temp_limits.png"/>
                     <pic:cNvPicPr>
                       <a:picLocks noChangeAspect="1" noChangeArrowheads="1"/>
                     </pic:cNvPicPr>
@@ -4973,7 +5743,7 @@
                   <pic:spPr bwMode="auto">
                     <a:xfrm>
                       <a:off x="0" y="0"/>
-                      <a:ext cx="5756910" cy="2099310"/>
+                      <a:ext cx="5756910" cy="3569970"/>
                     </a:xfrm>
                     <a:prstGeom prst="rect">
                       <a:avLst/>
@@ -5006,14 +5776,34 @@
           <w:sz w:val="20"/>
         </w:rPr>
       </w:pPr>
-      <w:bookmarkStart w:id="16" w:name="_Ref432718756"/>
+      <w:bookmarkStart w:id="17" w:name="_Ref432718756"/>
       <w:r>
         <w:rPr>
           <w:sz w:val="20"/>
         </w:rPr>
-        <w:t>Przykładowa realizacja zadania obliczania histogramu – kod programu.</w:t>
-      </w:r>
-      <w:bookmarkEnd w:id="16"/>
+        <w:t xml:space="preserve">Przykładowa realizacja modyfikacji wartości w </w:t>
+      </w:r>
+      <w:proofErr w:type="spellStart"/>
+      <w:r>
+        <w:rPr>
+          <w:sz w:val="20"/>
+        </w:rPr>
+        <w:t>klastrze</w:t>
+      </w:r>
+      <w:proofErr w:type="spellEnd"/>
+      <w:r>
+        <w:rPr>
+          <w:sz w:val="20"/>
+        </w:rPr>
+        <w:t xml:space="preserve"> błędu </w:t>
+      </w:r>
+      <w:r>
+        <w:rPr>
+          <w:sz w:val="20"/>
+        </w:rPr>
+        <w:t>– kod programu.</w:t>
+      </w:r>
+      <w:bookmarkEnd w:id="17"/>
     </w:p>
     <w:p>
       <w:pPr>
@@ -5024,11 +5814,12 @@
         <w:rPr>
           <w:noProof/>
         </w:rPr>
+        <w:lastRenderedPageBreak/>
         <w:drawing>
           <wp:inline distT="0" distB="0" distL="0" distR="0">
-            <wp:extent cx="2994812" cy="2175155"/>
+            <wp:extent cx="5756910" cy="1097280"/>
             <wp:effectExtent l="19050" t="0" r="0" b="0"/>
-            <wp:docPr id="39" name="Obraz 39"/>
+            <wp:docPr id="9" name="Obraz 5"/>
             <wp:cNvGraphicFramePr>
               <a:graphicFrameLocks xmlns:a="http://schemas.openxmlformats.org/drawingml/2006/main" noChangeAspect="1"/>
             </wp:cNvGraphicFramePr>
@@ -5036,7 +5827,7 @@
               <a:graphicData uri="http://schemas.openxmlformats.org/drawingml/2006/picture">
                 <pic:pic xmlns:pic="http://schemas.openxmlformats.org/drawingml/2006/picture">
                   <pic:nvPicPr>
-                    <pic:cNvPr id="0" name="Picture 39"/>
+                    <pic:cNvPr id="0" name="Picture 5"/>
                     <pic:cNvPicPr>
                       <a:picLocks noChangeAspect="1" noChangeArrowheads="1"/>
                     </pic:cNvPicPr>
@@ -5051,7 +5842,7 @@
                   <pic:spPr bwMode="auto">
                     <a:xfrm>
                       <a:off x="0" y="0"/>
-                      <a:ext cx="2995267" cy="2175485"/>
+                      <a:ext cx="5756910" cy="1097280"/>
                     </a:xfrm>
                     <a:prstGeom prst="rect">
                       <a:avLst/>
@@ -5084,26 +5875,52 @@
           <w:sz w:val="20"/>
         </w:rPr>
       </w:pPr>
-      <w:bookmarkStart w:id="17" w:name="_Ref432972393"/>
+      <w:bookmarkStart w:id="18" w:name="_Ref432972393"/>
       <w:r>
         <w:rPr>
           <w:sz w:val="20"/>
         </w:rPr>
-        <w:t xml:space="preserve">Przykładowa realizacja zadania obliczania histogramu – </w:t>
+        <w:t xml:space="preserve">Przykładowa realizacja </w:t>
       </w:r>
       <w:r>
         <w:rPr>
           <w:sz w:val="20"/>
         </w:rPr>
-        <w:t>panel</w:t>
-      </w:r>
+        <w:t xml:space="preserve">modyfikacji wartości w </w:t>
+      </w:r>
+      <w:proofErr w:type="spellStart"/>
       <w:r>
         <w:rPr>
           <w:sz w:val="20"/>
         </w:rPr>
-        <w:t xml:space="preserve"> programu.</w:t>
-      </w:r>
-      <w:bookmarkEnd w:id="17"/>
+        <w:t>klastrze</w:t>
+      </w:r>
+      <w:proofErr w:type="spellEnd"/>
+      <w:r>
+        <w:rPr>
+          <w:sz w:val="20"/>
+        </w:rPr>
+        <w:t xml:space="preserve"> błędu </w:t>
+      </w:r>
+      <w:r>
+        <w:rPr>
+          <w:sz w:val="20"/>
+        </w:rPr>
+        <w:t>–</w:t>
+      </w:r>
+      <w:r>
+        <w:rPr>
+          <w:sz w:val="20"/>
+        </w:rPr>
+        <w:t xml:space="preserve"> wynik działania</w:t>
+      </w:r>
+      <w:r>
+        <w:rPr>
+          <w:sz w:val="20"/>
+        </w:rPr>
+        <w:t>.</w:t>
+      </w:r>
+      <w:bookmarkEnd w:id="18"/>
     </w:p>
     <w:p>
       <w:pPr>
@@ -5124,15 +5941,14 @@
           <w:b/>
         </w:rPr>
       </w:pPr>
-      <w:bookmarkStart w:id="18" w:name="_Ref427319682"/>
+      <w:bookmarkStart w:id="19" w:name="_Ref427319682"/>
       <w:r>
         <w:rPr>
           <w:b/>
         </w:rPr>
-        <w:lastRenderedPageBreak/>
         <w:t>RAPORT</w:t>
       </w:r>
-      <w:bookmarkEnd w:id="18"/>
+      <w:bookmarkEnd w:id="19"/>
     </w:p>
     <w:p>
       <w:pPr>
@@ -5187,14 +6003,14 @@
           <w:b/>
         </w:rPr>
       </w:pPr>
-      <w:bookmarkStart w:id="19" w:name="_Ref427319687"/>
+      <w:bookmarkStart w:id="20" w:name="_Ref427319687"/>
       <w:r>
         <w:rPr>
           <w:b/>
         </w:rPr>
         <w:t>PYTANIA</w:t>
       </w:r>
-      <w:bookmarkEnd w:id="19"/>
+      <w:bookmarkEnd w:id="20"/>
     </w:p>
     <w:p>
       <w:pPr>
@@ -5524,6 +6340,7 @@
         <w:rPr>
           <w:lang w:val="en-GB"/>
         </w:rPr>
+        <w:lastRenderedPageBreak/>
         <w:t>LabVIEW Core 2 Exercise b</w:t>
       </w:r>
       <w:proofErr w:type="spellStart"/>
@@ -5642,46 +6459,10 @@
         <w:spacing w:line="360" w:lineRule="auto"/>
       </w:pPr>
       <w:r>
-        <w:t xml:space="preserve">- wyprowadzić </w:t>
-      </w:r>
-      <w:r>
-        <w:t xml:space="preserve">wspólnie </w:t>
-      </w:r>
-      <w:r>
-        <w:t>dane</w:t>
-      </w:r>
-      <w:r>
-        <w:t xml:space="preserve"> zmierzone i uśrednione</w:t>
-      </w:r>
-      <w:r>
-        <w:t xml:space="preserve"> z pętli akwizycji za pomocą </w:t>
-      </w:r>
-      <w:proofErr w:type="spellStart"/>
-      <w:r>
-        <w:t>klastra</w:t>
-      </w:r>
-      <w:proofErr w:type="spellEnd"/>
-      <w:r>
-        <w:t>,</w:t>
-      </w:r>
-    </w:p>
-    <w:p>
-      <w:pPr>
-        <w:spacing w:line="360" w:lineRule="auto"/>
-      </w:pPr>
-      <w:r>
-        <w:t xml:space="preserve">- zmienić funkcję </w:t>
-      </w:r>
-      <w:r>
-        <w:t xml:space="preserve">obliczania histogramu z zastosowaniem węzła sortowania Sort 1D </w:t>
-      </w:r>
-      <w:proofErr w:type="spellStart"/>
-      <w:r>
-        <w:t>Array</w:t>
-      </w:r>
-      <w:proofErr w:type="spellEnd"/>
-      <w:r>
-        <w:t>,</w:t>
+        <w:t xml:space="preserve">- </w:t>
+      </w:r>
+      <w:r>
+        <w:t>brak</w:t>
       </w:r>
     </w:p>
     <w:p>
@@ -5907,7 +6688,7 @@
         <w:rStyle w:val="Numerstrony"/>
         <w:noProof/>
       </w:rPr>
-      <w:t>9</w:t>
+      <w:t>11</w:t>
     </w:r>
     <w:r>
       <w:rPr>
@@ -6108,7 +6889,7 @@
               <v:shape id="_x0000_i1025" type="#_x0000_t75" style="width:17.3pt;height:27.05pt" o:ole="">
                 <v:imagedata r:id="rId1" o:title=""/>
               </v:shape>
-              <o:OLEObject Type="Embed" ProgID="CorelDRAW.Graphic.11" ShapeID="_x0000_i1025" DrawAspect="Content" ObjectID="_1553629871" r:id="rId2"/>
+              <o:OLEObject Type="Embed" ProgID="CorelDRAW.Graphic.11" ShapeID="_x0000_i1025" DrawAspect="Content" ObjectID="_1554024885" r:id="rId2"/>
             </w:object>
           </w:r>
         </w:p>
@@ -10653,6 +11434,7 @@
   <w:style w:type="character" w:default="1" w:styleId="Domylnaczcionkaakapitu">
     <w:name w:val="Default Paragraph Font"/>
     <w:uiPriority w:val="1"/>
+    <w:semiHidden/>
     <w:unhideWhenUsed/>
   </w:style>
   <w:style w:type="table" w:default="1" w:styleId="Standardowy">
@@ -11201,7 +11983,7 @@
 </file>
 
 <file path=customXml/itemProps1.xml><?xml version="1.0" encoding="utf-8"?>
-<ds:datastoreItem xmlns:ds="http://schemas.openxmlformats.org/officeDocument/2006/customXml" ds:itemID="{9B27C60B-1E67-4B22-8CCB-5CDDA75752AE}">
+<ds:datastoreItem xmlns:ds="http://schemas.openxmlformats.org/officeDocument/2006/customXml" ds:itemID="{85F65E5A-67B9-495A-AE6F-A6A20ED76ED9}">
   <ds:schemaRefs>
     <ds:schemaRef ds:uri="http://schemas.openxmlformats.org/officeDocument/2006/bibliography"/>
   </ds:schemaRefs>

</xml_diff>